<commit_message>
Mouse moving via keyboard is now possible.
</commit_message>
<xml_diff>
--- a/CODE_SNIPPET/HELPDOC/ENGLISH/Spelling.docx
+++ b/CODE_SNIPPET/HELPDOC/ENGLISH/Spelling.docx
@@ -2,41 +2,878 @@
 <file path=word/document.xml><?xml version="1.0" encoding="utf-8"?>
 <w:document xmlns:wpc="http://schemas.microsoft.com/office/word/2010/wordprocessingCanvas" xmlns:mc="http://schemas.openxmlformats.org/markup-compatibility/2006" xmlns:o="urn:schemas-microsoft-com:office:office" xmlns:r="http://schemas.openxmlformats.org/officeDocument/2006/relationships" xmlns:m="http://schemas.openxmlformats.org/officeDocument/2006/math" xmlns:v="urn:schemas-microsoft-com:vml" xmlns:wp14="http://schemas.microsoft.com/office/word/2010/wordprocessingDrawing" xmlns:wp="http://schemas.openxmlformats.org/drawingml/2006/wordprocessingDrawing" xmlns:w10="urn:schemas-microsoft-com:office:word" xmlns:w="http://schemas.openxmlformats.org/wordprocessingml/2006/main" xmlns:w14="http://schemas.microsoft.com/office/word/2010/wordml" xmlns:wpg="http://schemas.microsoft.com/office/word/2010/wordprocessingGroup" xmlns:wpi="http://schemas.microsoft.com/office/word/2010/wordprocessingInk" xmlns:wne="http://schemas.microsoft.com/office/word/2006/wordml" xmlns:wps="http://schemas.microsoft.com/office/word/2010/wordprocessingShape" mc:Ignorable="w14 wp14">
   <w:body>
+    <w:tbl>
+      <w:tblPr>
+        <w:tblStyle w:val="TableGrid"/>
+        <w:tblW w:w="0" w:type="auto"/>
+        <w:tblLook w:val="04A0" w:firstRow="1" w:lastRow="0" w:firstColumn="1" w:lastColumn="0" w:noHBand="0" w:noVBand="1"/>
+      </w:tblPr>
+      <w:tblGrid>
+        <w:gridCol w:w="9576"/>
+      </w:tblGrid>
+      <w:tr>
+        <w:tc>
+          <w:tcPr>
+            <w:tcW w:w="9576" w:type="dxa"/>
+          </w:tcPr>
+          <w:p>
+            <w:pPr>
+              <w:rPr>
+                <w:rFonts w:ascii="Consolas" w:hAnsi="Consolas" w:cs="Consolas"/>
+              </w:rPr>
+            </w:pPr>
+            <w:r>
+              <w:rPr>
+                <w:rFonts w:ascii="Consolas" w:hAnsi="Consolas" w:cs="Consolas"/>
+              </w:rPr>
+              <w:t>Words John Mark cannot spell:</w:t>
+            </w:r>
+          </w:p>
+          <w:p>
+            <w:pPr>
+              <w:rPr>
+                <w:rFonts w:ascii="Consolas" w:hAnsi="Consolas" w:cs="Consolas"/>
+              </w:rPr>
+            </w:pPr>
+            <w:r>
+              <w:rPr>
+                <w:rFonts w:ascii="Consolas" w:hAnsi="Consolas" w:cs="Consolas"/>
+              </w:rPr>
+              <w:t>contigous</w:t>
+            </w:r>
+            <w:r>
+              <w:rPr>
+                <w:rFonts w:ascii="Consolas" w:hAnsi="Consolas" w:cs="Consolas"/>
+              </w:rPr>
+              <w:t xml:space="preserve"> -----&gt; </w:t>
+            </w:r>
+            <w:r>
+              <w:rPr>
+                <w:rFonts w:ascii="Consolas" w:hAnsi="Consolas" w:cs="Consolas"/>
+                <w:b/>
+                <w:i/>
+                <w:sz w:val="24"/>
+                <w:szCs w:val="24"/>
+                <w:u w:val="single"/>
+              </w:rPr>
+              <w:t>contiguous</w:t>
+            </w:r>
+          </w:p>
+          <w:p>
+            <w:pPr>
+              <w:rPr>
+                <w:rFonts w:ascii="Consolas" w:hAnsi="Consolas" w:cs="Consolas"/>
+              </w:rPr>
+            </w:pPr>
+            <w:r>
+              <w:rPr>
+                <w:rFonts w:ascii="Consolas" w:hAnsi="Consolas" w:cs="Consolas"/>
+              </w:rPr>
+              <w:t>gaurantee -----&gt; guarantee</w:t>
+            </w:r>
+            <w:r>
+              <w:rPr>
+                <w:rFonts w:ascii="Consolas" w:hAnsi="Consolas" w:cs="Consolas"/>
+              </w:rPr>
+              <w:t xml:space="preserve">  (guar like guar gum. guar-an-tee)</w:t>
+            </w:r>
+          </w:p>
+          <w:p>
+            <w:pPr>
+              <w:rPr>
+                <w:rFonts w:ascii="Consolas" w:hAnsi="Consolas" w:cs="Consolas"/>
+              </w:rPr>
+            </w:pPr>
+            <w:r>
+              <w:rPr>
+                <w:rFonts w:ascii="Consolas" w:hAnsi="Consolas" w:cs="Consolas"/>
+              </w:rPr>
+              <w:t>opprotunity-</w:t>
+            </w:r>
+            <w:r>
+              <w:rPr>
+                <w:rFonts w:ascii="Consolas" w:hAnsi="Consolas" w:cs="Consolas"/>
+              </w:rPr>
+              <w:t xml:space="preserve">---&gt; </w:t>
+            </w:r>
+            <w:r>
+              <w:rPr>
+                <w:rFonts w:ascii="Consolas" w:hAnsi="Consolas" w:cs="Consolas"/>
+              </w:rPr>
+              <w:t>opportunity</w:t>
+            </w:r>
+            <w:r>
+              <w:rPr>
+                <w:rFonts w:ascii="Consolas" w:hAnsi="Consolas" w:cs="Consolas"/>
+              </w:rPr>
+              <w:t>(op-port-tun-ity)</w:t>
+            </w:r>
+          </w:p>
+          <w:p>
+            <w:pPr>
+              <w:rPr>
+                <w:rFonts w:ascii="Consolas" w:hAnsi="Consolas" w:cs="Consolas"/>
+              </w:rPr>
+            </w:pPr>
+            <w:r>
+              <w:rPr>
+                <w:rFonts w:ascii="Consolas" w:hAnsi="Consolas" w:cs="Consolas"/>
+              </w:rPr>
+              <w:t>niave -</w:t>
+            </w:r>
+            <w:r>
+              <w:rPr>
+                <w:rFonts w:ascii="Consolas" w:hAnsi="Consolas" w:cs="Consolas"/>
+              </w:rPr>
+              <w:t>-------</w:t>
+            </w:r>
+            <w:r>
+              <w:rPr>
+                <w:rFonts w:ascii="Consolas" w:hAnsi="Consolas" w:cs="Consolas"/>
+              </w:rPr>
+              <w:t xml:space="preserve">-&gt; </w:t>
+            </w:r>
+            <w:r>
+              <w:rPr>
+                <w:rFonts w:ascii="Consolas" w:hAnsi="Consolas" w:cs="Consolas"/>
+                <w:b/>
+              </w:rPr>
+              <w:t>naive</w:t>
+            </w:r>
+            <w:r>
+              <w:rPr>
+                <w:rFonts w:ascii="Consolas" w:hAnsi="Consolas" w:cs="Consolas"/>
+                <w:b/>
+              </w:rPr>
+              <w:t xml:space="preserve">      </w:t>
+            </w:r>
+            <w:r>
+              <w:rPr>
+                <w:rFonts w:ascii="Consolas" w:hAnsi="Consolas" w:cs="Consolas"/>
+              </w:rPr>
+              <w:t>(Ai, like in a stupid ai)</w:t>
+            </w:r>
+          </w:p>
+          <w:p>
+            <w:pPr>
+              <w:rPr>
+                <w:rFonts w:ascii="Consolas" w:hAnsi="Consolas" w:cs="Consolas"/>
+                <w:b/>
+                <w:u w:val="single"/>
+              </w:rPr>
+            </w:pPr>
+            <w:r>
+              <w:rPr>
+                <w:rFonts w:ascii="Consolas" w:hAnsi="Consolas" w:cs="Consolas"/>
+              </w:rPr>
+              <w:t>fufil -</w:t>
+            </w:r>
+            <w:r>
+              <w:rPr>
+                <w:rFonts w:ascii="Consolas" w:hAnsi="Consolas" w:cs="Consolas"/>
+              </w:rPr>
+              <w:t>-------</w:t>
+            </w:r>
+            <w:r>
+              <w:rPr>
+                <w:rFonts w:ascii="Consolas" w:hAnsi="Consolas" w:cs="Consolas"/>
+              </w:rPr>
+              <w:t xml:space="preserve">-&gt; </w:t>
+            </w:r>
+            <w:r>
+              <w:rPr>
+                <w:rFonts w:ascii="Consolas" w:hAnsi="Consolas" w:cs="Consolas"/>
+                <w:b/>
+                <w:u w:val="single"/>
+              </w:rPr>
+              <w:t>fu</w:t>
+            </w:r>
+            <w:r>
+              <w:rPr>
+                <w:rFonts w:ascii="Consolas" w:hAnsi="Consolas" w:cs="Consolas"/>
+                <w:b/>
+                <w:u w:val="single"/>
+              </w:rPr>
+              <w:t>l</w:t>
+            </w:r>
+            <w:r>
+              <w:rPr>
+                <w:rFonts w:ascii="Consolas" w:hAnsi="Consolas" w:cs="Consolas"/>
+                <w:b/>
+                <w:u w:val="single"/>
+              </w:rPr>
+              <w:t xml:space="preserve">fill   </w:t>
+            </w:r>
+            <w:r>
+              <w:rPr>
+                <w:rFonts w:ascii="Consolas" w:hAnsi="Consolas" w:cs="Consolas"/>
+                <w:b/>
+                <w:u w:val="single"/>
+              </w:rPr>
+              <w:t xml:space="preserve"> (ful-fill, ful(l)-fill on gas tank.)</w:t>
+            </w:r>
+          </w:p>
+          <w:p>
+            <w:pPr>
+              <w:rPr>
+                <w:rFonts w:ascii="Consolas" w:hAnsi="Consolas" w:cs="Consolas"/>
+              </w:rPr>
+            </w:pPr>
+            <w:r>
+              <w:rPr>
+                <w:rFonts w:ascii="Consolas" w:hAnsi="Consolas" w:cs="Consolas"/>
+              </w:rPr>
+              <w:t>fufilled -</w:t>
+            </w:r>
+            <w:r>
+              <w:rPr>
+                <w:rFonts w:ascii="Consolas" w:hAnsi="Consolas" w:cs="Consolas"/>
+              </w:rPr>
+              <w:t>----</w:t>
+            </w:r>
+            <w:r>
+              <w:rPr>
+                <w:rFonts w:ascii="Consolas" w:hAnsi="Consolas" w:cs="Consolas"/>
+              </w:rPr>
+              <w:t xml:space="preserve">-&gt; </w:t>
+            </w:r>
+          </w:p>
+          <w:p>
+            <w:pPr>
+              <w:rPr>
+                <w:rFonts w:ascii="Consolas" w:hAnsi="Consolas" w:cs="Consolas"/>
+              </w:rPr>
+            </w:pPr>
+            <w:r>
+              <w:rPr>
+                <w:rFonts w:ascii="Consolas" w:hAnsi="Consolas" w:cs="Consolas"/>
+              </w:rPr>
+              <w:t>priviledge --&gt; privilege</w:t>
+            </w:r>
+          </w:p>
+          <w:p>
+            <w:pPr>
+              <w:rPr>
+                <w:rFonts w:ascii="Consolas" w:hAnsi="Consolas" w:cs="Consolas"/>
+              </w:rPr>
+            </w:pPr>
+            <w:r>
+              <w:rPr>
+                <w:rFonts w:ascii="Consolas" w:hAnsi="Consolas" w:cs="Consolas"/>
+              </w:rPr>
+              <w:t>preceed --&gt; precede  (to come after)</w:t>
+            </w:r>
+          </w:p>
+          <w:p>
+            <w:pPr>
+              <w:rPr>
+                <w:rFonts w:ascii="Consolas" w:hAnsi="Consolas" w:cs="Consolas"/>
+              </w:rPr>
+            </w:pPr>
+            <w:r>
+              <w:rPr>
+                <w:rFonts w:ascii="Consolas" w:hAnsi="Consolas" w:cs="Consolas"/>
+              </w:rPr>
+              <w:t>permenant --&gt;  permanent  (something that is forever)</w:t>
+            </w:r>
+          </w:p>
+          <w:p>
+            <w:pPr>
+              <w:rPr>
+                <w:rFonts w:ascii="Consolas" w:hAnsi="Consolas" w:cs="Consolas"/>
+              </w:rPr>
+            </w:pPr>
+            <w:r>
+              <w:rPr>
+                <w:rFonts w:ascii="Consolas" w:hAnsi="Consolas" w:cs="Consolas"/>
+              </w:rPr>
+              <w:t>similiar --&gt; similar</w:t>
+            </w:r>
+          </w:p>
+          <w:p>
+            <w:pPr>
+              <w:rPr>
+                <w:rFonts w:ascii="Consolas" w:hAnsi="Consolas" w:cs="Consolas"/>
+              </w:rPr>
+            </w:pPr>
+            <w:r>
+              <w:rPr>
+                <w:rFonts w:ascii="Consolas" w:hAnsi="Consolas" w:cs="Consolas"/>
+              </w:rPr>
+              <w:t>foriegn --&gt; foreign</w:t>
+            </w:r>
+          </w:p>
+          <w:p>
+            <w:pPr>
+              <w:rPr>
+                <w:rFonts w:ascii="Consolas" w:hAnsi="Consolas" w:cs="Consolas"/>
+              </w:rPr>
+            </w:pPr>
+            <w:r>
+              <w:rPr>
+                <w:rFonts w:ascii="Consolas" w:hAnsi="Consolas" w:cs="Consolas"/>
+              </w:rPr>
+              <w:t>consolodate --&gt; consolidate</w:t>
+            </w:r>
+          </w:p>
+          <w:p>
+            <w:pPr>
+              <w:rPr>
+                <w:rFonts w:ascii="Consolas" w:hAnsi="Consolas" w:cs="Consolas"/>
+              </w:rPr>
+            </w:pPr>
+            <w:r>
+              <w:rPr>
+                <w:rFonts w:ascii="Consolas" w:hAnsi="Consolas" w:cs="Consolas"/>
+              </w:rPr>
+              <w:t>Supposidly --&gt; Supposedly  (Fighting over spelling on internet)</w:t>
+            </w:r>
+          </w:p>
+          <w:p>
+            <w:pPr>
+              <w:rPr>
+                <w:rFonts w:ascii="Consolas" w:hAnsi="Consolas" w:cs="Consolas"/>
+              </w:rPr>
+            </w:pPr>
+            <w:r>
+              <w:rPr>
+                <w:rFonts w:ascii="Consolas" w:hAnsi="Consolas" w:cs="Consolas"/>
+              </w:rPr>
+              <w:t>incriments --&gt; increments</w:t>
+            </w:r>
+          </w:p>
+          <w:p>
+            <w:pPr>
+              <w:rPr>
+                <w:rFonts w:ascii="Consolas" w:hAnsi="Consolas" w:cs="Consolas"/>
+              </w:rPr>
+            </w:pPr>
+            <w:r>
+              <w:rPr>
+                <w:rFonts w:ascii="Consolas" w:hAnsi="Consolas" w:cs="Consolas"/>
+              </w:rPr>
+              <w:t>benifits --&gt; benefits</w:t>
+            </w:r>
+            <w:r>
+              <w:rPr>
+                <w:rFonts w:ascii="Consolas" w:hAnsi="Consolas" w:cs="Consolas"/>
+              </w:rPr>
+              <w:br/>
+            </w:r>
+            <w:r>
+              <w:rPr>
+                <w:rFonts w:ascii="Consolas" w:hAnsi="Consolas" w:cs="Consolas"/>
+              </w:rPr>
+              <w:br/>
+              <w:t>continously --&gt; continuously</w:t>
+            </w:r>
+          </w:p>
+          <w:p>
+            <w:pPr>
+              <w:rPr>
+                <w:rFonts w:ascii="Consolas" w:hAnsi="Consolas" w:cs="Consolas"/>
+              </w:rPr>
+            </w:pPr>
+            <w:r>
+              <w:rPr>
+                <w:rFonts w:ascii="Consolas" w:hAnsi="Consolas" w:cs="Consolas"/>
+              </w:rPr>
+              <w:t>ambigious --&gt;   ambiguous (as in intentionally unclear and can be interpreted many ways)</w:t>
+            </w:r>
+          </w:p>
+          <w:p>
+            <w:pPr>
+              <w:rPr>
+                <w:rFonts w:ascii="Consolas" w:hAnsi="Consolas" w:cs="Consolas"/>
+              </w:rPr>
+            </w:pPr>
+            <w:r>
+              <w:rPr>
+                <w:rFonts w:ascii="Consolas" w:hAnsi="Consolas" w:cs="Consolas"/>
+              </w:rPr>
+              <w:t>accidentially --&gt; accidentally</w:t>
+            </w:r>
+          </w:p>
+          <w:p>
+            <w:pPr>
+              <w:rPr>
+                <w:rFonts w:ascii="Consolas" w:hAnsi="Consolas" w:cs="Consolas"/>
+              </w:rPr>
+            </w:pPr>
+            <w:r>
+              <w:rPr>
+                <w:rFonts w:ascii="Consolas" w:hAnsi="Consolas" w:cs="Consolas"/>
+              </w:rPr>
+              <w:t>proccesses --&gt;</w:t>
+            </w:r>
+          </w:p>
+          <w:p>
+            <w:pPr>
+              <w:rPr>
+                <w:rFonts w:ascii="Consolas" w:hAnsi="Consolas" w:cs="Consolas"/>
+              </w:rPr>
+            </w:pPr>
+            <w:r>
+              <w:rPr>
+                <w:rFonts w:ascii="Consolas" w:hAnsi="Consolas" w:cs="Consolas"/>
+              </w:rPr>
+              <w:t>uncertanty --&gt;</w:t>
+            </w:r>
+          </w:p>
+          <w:p>
+            <w:pPr>
+              <w:rPr>
+                <w:rFonts w:ascii="Consolas" w:hAnsi="Consolas" w:cs="Consolas"/>
+              </w:rPr>
+            </w:pPr>
+            <w:r>
+              <w:rPr>
+                <w:rFonts w:ascii="Consolas" w:hAnsi="Consolas" w:cs="Consolas"/>
+              </w:rPr>
+              <w:t>indicies --&gt; indeces</w:t>
+            </w:r>
+          </w:p>
+          <w:p>
+            <w:pPr>
+              <w:rPr>
+                <w:rFonts w:ascii="Consolas" w:hAnsi="Consolas" w:cs="Consolas"/>
+              </w:rPr>
+            </w:pPr>
+            <w:r>
+              <w:rPr>
+                <w:rFonts w:ascii="Consolas" w:hAnsi="Consolas" w:cs="Consolas"/>
+              </w:rPr>
+              <w:t>persuit --&gt;</w:t>
+            </w:r>
+          </w:p>
+          <w:p>
+            <w:pPr>
+              <w:rPr>
+                <w:rFonts w:ascii="Consolas" w:hAnsi="Consolas" w:cs="Consolas"/>
+              </w:rPr>
+            </w:pPr>
+            <w:r>
+              <w:rPr>
+                <w:rFonts w:ascii="Consolas" w:hAnsi="Consolas" w:cs="Consolas"/>
+              </w:rPr>
+              <w:t>accessable --&gt;</w:t>
+            </w:r>
+          </w:p>
+          <w:p>
+            <w:pPr>
+              <w:rPr>
+                <w:rFonts w:ascii="Consolas" w:hAnsi="Consolas" w:cs="Consolas"/>
+              </w:rPr>
+            </w:pPr>
+            <w:r>
+              <w:rPr>
+                <w:rFonts w:ascii="Consolas" w:hAnsi="Consolas" w:cs="Consolas"/>
+              </w:rPr>
+              <w:t>reversable --&gt;</w:t>
+            </w:r>
+            <w:r>
+              <w:rPr>
+                <w:rFonts w:ascii="Consolas" w:hAnsi="Consolas" w:cs="Consolas"/>
+              </w:rPr>
+              <w:br/>
+            </w:r>
+            <w:r>
+              <w:rPr>
+                <w:rFonts w:ascii="Consolas" w:hAnsi="Consolas" w:cs="Consolas"/>
+              </w:rPr>
+              <w:br/>
+              <w:t>initially --&gt;</w:t>
+            </w:r>
+          </w:p>
+          <w:p>
+            <w:pPr>
+              <w:rPr>
+                <w:rFonts w:ascii="Consolas" w:hAnsi="Consolas" w:cs="Consolas"/>
+              </w:rPr>
+            </w:pPr>
+            <w:r>
+              <w:rPr>
+                <w:rFonts w:ascii="Consolas" w:hAnsi="Consolas" w:cs="Consolas"/>
+              </w:rPr>
+              <w:t>analyse, analize? --&gt;   _________ (to observe, take notes, break apart into components)</w:t>
+            </w:r>
+          </w:p>
+          <w:p>
+            <w:pPr>
+              <w:rPr>
+                <w:rFonts w:ascii="Consolas" w:hAnsi="Consolas" w:cs="Consolas"/>
+              </w:rPr>
+            </w:pPr>
+            <w:r>
+              <w:rPr>
+                <w:rFonts w:ascii="Consolas" w:hAnsi="Consolas" w:cs="Consolas"/>
+              </w:rPr>
+              <w:t>occurance --&gt;</w:t>
+            </w:r>
+          </w:p>
+          <w:p>
+            <w:pPr>
+              <w:rPr>
+                <w:rFonts w:ascii="Consolas" w:hAnsi="Consolas" w:cs="Consolas"/>
+              </w:rPr>
+            </w:pPr>
+            <w:r>
+              <w:rPr>
+                <w:rFonts w:ascii="Consolas" w:hAnsi="Consolas" w:cs="Consolas"/>
+              </w:rPr>
+              <w:t>corrosponding --&gt; corresponding</w:t>
+            </w:r>
+          </w:p>
+          <w:p>
+            <w:pPr>
+              <w:rPr>
+                <w:rFonts w:ascii="Consolas" w:hAnsi="Consolas" w:cs="Consolas"/>
+              </w:rPr>
+            </w:pPr>
+            <w:r>
+              <w:rPr>
+                <w:rFonts w:ascii="Consolas" w:hAnsi="Consolas" w:cs="Consolas"/>
+              </w:rPr>
+              <w:t>expidites --&gt;    XXXXXXXXXXXX    (some type of precaution to make something happen faster)</w:t>
+            </w:r>
+          </w:p>
+          <w:p>
+            <w:pPr>
+              <w:rPr>
+                <w:rFonts w:ascii="Consolas" w:hAnsi="Consolas" w:cs="Consolas"/>
+              </w:rPr>
+            </w:pPr>
+            <w:r>
+              <w:rPr>
+                <w:rFonts w:ascii="Consolas" w:hAnsi="Consolas" w:cs="Consolas"/>
+              </w:rPr>
+              <w:t>impractacle --&gt; impractical</w:t>
+            </w:r>
+          </w:p>
+          <w:p>
+            <w:pPr>
+              <w:rPr>
+                <w:rFonts w:ascii="Consolas" w:hAnsi="Consolas" w:cs="Consolas"/>
+              </w:rPr>
+            </w:pPr>
+            <w:r>
+              <w:rPr>
+                <w:rFonts w:ascii="Consolas" w:hAnsi="Consolas" w:cs="Consolas"/>
+              </w:rPr>
+              <w:t>fascicious --&gt; face</w:t>
+            </w:r>
+            <w:r>
+              <w:rPr>
+                <w:rFonts w:ascii="Consolas" w:hAnsi="Consolas" w:cs="Consolas"/>
+              </w:rPr>
+              <w:t>-</w:t>
+            </w:r>
+            <w:r>
+              <w:rPr>
+                <w:rFonts w:ascii="Consolas" w:hAnsi="Consolas" w:cs="Consolas"/>
+              </w:rPr>
+              <w:t>tious</w:t>
+            </w:r>
+            <w:r>
+              <w:rPr>
+                <w:rFonts w:ascii="Consolas" w:hAnsi="Consolas" w:cs="Consolas"/>
+              </w:rPr>
+              <w:br/>
+            </w:r>
+            <w:r>
+              <w:rPr>
+                <w:rFonts w:ascii="Consolas" w:hAnsi="Consolas" w:cs="Consolas"/>
+              </w:rPr>
+              <w:t xml:space="preserve">hibrid     --&gt; </w:t>
+            </w:r>
+            <w:r>
+              <w:rPr>
+                <w:rFonts w:ascii="Consolas" w:hAnsi="Consolas" w:cs="Consolas"/>
+                <w:b/>
+                <w:u w:val="single"/>
+              </w:rPr>
+              <w:t>hybrid  (hy-br</w:t>
+            </w:r>
+            <w:r>
+              <w:rPr>
+                <w:rFonts w:ascii="Consolas" w:hAnsi="Consolas" w:cs="Consolas"/>
+                <w:b/>
+                <w:u w:val="single"/>
+              </w:rPr>
+              <w:t>id)</w:t>
+            </w:r>
+            <w:r>
+              <w:rPr>
+                <w:rFonts w:ascii="Consolas" w:hAnsi="Consolas" w:cs="Consolas"/>
+              </w:rPr>
+              <w:br/>
+              <w:t>occurences --&gt; ??? (an appearance of)</w:t>
+            </w:r>
+          </w:p>
+          <w:p>
+            <w:pPr>
+              <w:rPr>
+                <w:rFonts w:ascii="Consolas" w:hAnsi="Consolas" w:cs="Consolas"/>
+              </w:rPr>
+            </w:pPr>
+            <w:r>
+              <w:rPr>
+                <w:rFonts w:ascii="Consolas" w:hAnsi="Consolas" w:cs="Consolas"/>
+              </w:rPr>
+              <w:t>publically --&gt;</w:t>
+            </w:r>
+          </w:p>
+          <w:p>
+            <w:pPr>
+              <w:rPr>
+                <w:rFonts w:ascii="Consolas" w:hAnsi="Consolas" w:cs="Consolas"/>
+              </w:rPr>
+            </w:pPr>
+            <w:r>
+              <w:rPr>
+                <w:rFonts w:ascii="Consolas" w:hAnsi="Consolas" w:cs="Consolas"/>
+              </w:rPr>
+              <w:t>accidentially --&gt; (Not intentional. By mistake. Unfortunate unforseen incident.)</w:t>
+            </w:r>
+          </w:p>
+          <w:p>
+            <w:pPr>
+              <w:rPr>
+                <w:rFonts w:ascii="Consolas" w:hAnsi="Consolas" w:cs="Consolas"/>
+              </w:rPr>
+            </w:pPr>
+            <w:r>
+              <w:rPr>
+                <w:rFonts w:ascii="Consolas" w:hAnsi="Consolas" w:cs="Consolas"/>
+              </w:rPr>
+              <w:t>description --&gt; it describes something.</w:t>
+            </w:r>
+          </w:p>
+          <w:p>
+            <w:pPr>
+              <w:rPr>
+                <w:rFonts w:ascii="Consolas" w:hAnsi="Consolas" w:cs="Consolas"/>
+                <w:b/>
+              </w:rPr>
+            </w:pPr>
+            <w:r>
+              <w:rPr>
+                <w:rFonts w:ascii="Consolas" w:hAnsi="Consolas" w:cs="Consolas"/>
+              </w:rPr>
+              <w:t>stearing --&gt;</w:t>
+            </w:r>
+          </w:p>
+          <w:p>
+            <w:pPr>
+              <w:rPr>
+                <w:rFonts w:ascii="Consolas" w:hAnsi="Consolas" w:cs="Consolas"/>
+              </w:rPr>
+            </w:pPr>
+            <w:r>
+              <w:rPr>
+                <w:rFonts w:ascii="Consolas" w:hAnsi="Consolas" w:cs="Consolas"/>
+              </w:rPr>
+              <w:t>convinience</w:t>
+            </w:r>
+            <w:r>
+              <w:rPr>
+                <w:rFonts w:ascii="Consolas" w:hAnsi="Consolas" w:cs="Consolas"/>
+              </w:rPr>
+              <w:t xml:space="preserve">   --&gt;</w:t>
+            </w:r>
+            <w:r>
+              <w:t xml:space="preserve"> </w:t>
+            </w:r>
+            <w:r>
+              <w:rPr>
+                <w:rFonts w:ascii="Consolas" w:hAnsi="Consolas" w:cs="Consolas"/>
+                <w:b/>
+                <w:u w:val="single"/>
+              </w:rPr>
+              <w:t>convenience</w:t>
+            </w:r>
+            <w:r>
+              <w:rPr>
+                <w:rFonts w:ascii="Consolas" w:hAnsi="Consolas" w:cs="Consolas"/>
+                <w:b/>
+                <w:u w:val="single"/>
+              </w:rPr>
+              <w:t xml:space="preserve">  (con-veni-ence)</w:t>
+            </w:r>
+          </w:p>
+          <w:p>
+            <w:pPr>
+              <w:rPr>
+                <w:rFonts w:ascii="Consolas" w:hAnsi="Consolas" w:cs="Consolas"/>
+              </w:rPr>
+            </w:pPr>
+            <w:r>
+              <w:rPr>
+                <w:rFonts w:ascii="Consolas" w:hAnsi="Consolas" w:cs="Consolas"/>
+              </w:rPr>
+              <w:t>inconvinience --&gt; No clue.</w:t>
+            </w:r>
+          </w:p>
+          <w:p>
+            <w:pPr>
+              <w:rPr>
+                <w:rFonts w:ascii="Consolas" w:hAnsi="Consolas" w:cs="Consolas"/>
+              </w:rPr>
+            </w:pPr>
+            <w:r>
+              <w:rPr>
+                <w:rFonts w:ascii="Consolas" w:hAnsi="Consolas" w:cs="Consolas"/>
+              </w:rPr>
+              <w:t>dependendant --&gt;</w:t>
+            </w:r>
+            <w:r>
+              <w:rPr>
+                <w:rFonts w:ascii="Consolas" w:hAnsi="Consolas" w:cs="Consolas"/>
+              </w:rPr>
+              <w:t xml:space="preserve"> </w:t>
+            </w:r>
+            <w:r>
+              <w:rPr>
+                <w:rFonts w:ascii="Consolas" w:hAnsi="Consolas" w:cs="Consolas"/>
+                <w:b/>
+                <w:u w:val="single"/>
+              </w:rPr>
+              <w:t>dependent</w:t>
+            </w:r>
+            <w:r>
+              <w:rPr>
+                <w:rFonts w:ascii="Consolas" w:hAnsi="Consolas" w:cs="Consolas"/>
+              </w:rPr>
+              <w:t xml:space="preserve"> (Only vowel == E. de-pen-dent A pen with dents)</w:t>
+            </w:r>
+          </w:p>
+          <w:p>
+            <w:pPr>
+              <w:rPr>
+                <w:rFonts w:ascii="Consolas" w:hAnsi="Consolas" w:cs="Consolas"/>
+              </w:rPr>
+            </w:pPr>
+            <w:r>
+              <w:rPr>
+                <w:rFonts w:ascii="Consolas" w:hAnsi="Consolas" w:cs="Consolas"/>
+              </w:rPr>
+              <w:t>miscellanious</w:t>
+            </w:r>
+            <w:r>
+              <w:rPr>
+                <w:rFonts w:ascii="Consolas" w:hAnsi="Consolas" w:cs="Consolas"/>
+              </w:rPr>
+              <w:t xml:space="preserve"> --&gt;</w:t>
+            </w:r>
+            <w:r>
+              <w:rPr>
+                <w:rFonts w:ascii="Consolas" w:hAnsi="Consolas" w:cs="Consolas"/>
+              </w:rPr>
+              <w:t xml:space="preserve"> mis-cel-lane-ous</w:t>
+            </w:r>
+            <w:bookmarkStart w:id="0" w:name="_GoBack"/>
+            <w:bookmarkEnd w:id="0"/>
+          </w:p>
+          <w:p>
+            <w:pPr>
+              <w:rPr>
+                <w:rFonts w:ascii="Consolas" w:hAnsi="Consolas" w:cs="Consolas"/>
+              </w:rPr>
+            </w:pPr>
+            <w:r>
+              <w:rPr>
+                <w:rFonts w:ascii="Consolas" w:hAnsi="Consolas" w:cs="Consolas"/>
+              </w:rPr>
+              <w:t xml:space="preserve">saftey --&gt; </w:t>
+            </w:r>
+            <w:r>
+              <w:rPr>
+                <w:rFonts w:ascii="Consolas" w:hAnsi="Consolas" w:cs="Consolas"/>
+                <w:b/>
+              </w:rPr>
+              <w:t>safe</w:t>
+            </w:r>
+            <w:r>
+              <w:rPr>
+                <w:rFonts w:ascii="Consolas" w:hAnsi="Consolas" w:cs="Consolas"/>
+                <w:b/>
+              </w:rPr>
+              <w:t>-</w:t>
+            </w:r>
+            <w:r>
+              <w:rPr>
+                <w:rFonts w:ascii="Consolas" w:hAnsi="Consolas" w:cs="Consolas"/>
+                <w:b/>
+              </w:rPr>
+              <w:t>ty</w:t>
+            </w:r>
+          </w:p>
+          <w:p>
+            <w:pPr>
+              <w:rPr>
+                <w:rFonts w:ascii="Consolas" w:hAnsi="Consolas" w:cs="Consolas"/>
+              </w:rPr>
+            </w:pPr>
+            <w:r>
+              <w:rPr>
+                <w:rFonts w:ascii="Consolas" w:hAnsi="Consolas" w:cs="Consolas"/>
+              </w:rPr>
+              <w:t>!!!!</w:t>
+            </w:r>
+            <w:r>
+              <w:rPr>
+                <w:rFonts w:ascii="Consolas" w:hAnsi="Consolas" w:cs="Consolas"/>
+              </w:rPr>
+              <w:t>I can use my number memorizing technique</w:t>
+            </w:r>
+            <w:r>
+              <w:rPr>
+                <w:rFonts w:ascii="Consolas" w:hAnsi="Consolas" w:cs="Consolas"/>
+              </w:rPr>
+              <w:t xml:space="preserve"> to make up stories in order </w:t>
+            </w:r>
+            <w:r>
+              <w:rPr>
+                <w:rFonts w:ascii="Consolas" w:hAnsi="Consolas" w:cs="Consolas"/>
+              </w:rPr>
+              <w:lastRenderedPageBreak/>
+              <w:t>to</w:t>
+            </w:r>
+            <w:r>
+              <w:rPr>
+                <w:rFonts w:ascii="Consolas" w:hAnsi="Consolas" w:cs="Consolas"/>
+              </w:rPr>
+              <w:t>memorize how to spell different words!</w:t>
+            </w:r>
+            <w:r>
+              <w:rPr>
+                <w:rFonts w:ascii="Consolas" w:hAnsi="Consolas" w:cs="Consolas"/>
+              </w:rPr>
+              <w:t>!!</w:t>
+            </w:r>
+          </w:p>
+          <w:p>
+            <w:pPr>
+              <w:rPr>
+                <w:rFonts w:ascii="Consolas" w:hAnsi="Consolas" w:cs="Consolas"/>
+              </w:rPr>
+            </w:pPr>
+          </w:p>
+        </w:tc>
+      </w:tr>
+    </w:tbl>
     <w:p>
+      <w:pPr>
+        <w:rPr>
+          <w:rFonts w:ascii="Consolas" w:hAnsi="Consolas" w:cs="Consolas"/>
+        </w:rPr>
+      </w:pPr>
       <w:r>
-        <w:t>Words John Mark cannot spell:</w:t>
-      </w:r>
-    </w:p>
-    <w:p>
-      <w:r>
-        <w:t>gaurantee -----&gt; guarantee</w:t>
-      </w:r>
-    </w:p>
-    <w:p>
-      <w:r>
-        <w:t>opprotunity</w:t>
-      </w:r>
-      <w:r>
-        <w:t>---&gt;  oppo</w:t>
-      </w:r>
-      <w:bookmarkStart w:id="0" w:name="_GoBack"/>
-      <w:bookmarkEnd w:id="0"/>
-      <w:r>
-        <w:t>rtunity</w:t>
-      </w:r>
-    </w:p>
-    <w:p>
-      <w:r>
-        <w:t>niave</w:t>
-      </w:r>
-      <w:r>
-        <w:t xml:space="preserve"> --&gt;</w:t>
-      </w:r>
-      <w:r>
-        <w:t xml:space="preserve"> </w:t>
-      </w:r>
-      <w:r>
-        <w:t>naive</w:t>
+        <w:rPr>
+          <w:rFonts w:ascii="Consolas" w:hAnsi="Consolas" w:cs="Consolas"/>
+        </w:rPr>
+        <w:lastRenderedPageBreak/>
+        <w:br/>
       </w:r>
     </w:p>
     <w:sectPr>
@@ -237,6 +1074,25 @@
     <w:semiHidden/>
     <w:unhideWhenUsed/>
   </w:style>
+  <w:style w:type="table" w:styleId="TableGrid">
+    <w:name w:val="Table Grid"/>
+    <w:basedOn w:val="TableNormal"/>
+    <w:uiPriority w:val="59"/>
+    <w:rsid w:val="005B5263"/>
+    <w:pPr>
+      <w:spacing w:after="0" w:line="240" w:lineRule="auto"/>
+    </w:pPr>
+    <w:tblPr>
+      <w:tblBorders>
+        <w:top w:val="single" w:sz="4" w:space="0" w:color="auto"/>
+        <w:left w:val="single" w:sz="4" w:space="0" w:color="auto"/>
+        <w:bottom w:val="single" w:sz="4" w:space="0" w:color="auto"/>
+        <w:right w:val="single" w:sz="4" w:space="0" w:color="auto"/>
+        <w:insideH w:val="single" w:sz="4" w:space="0" w:color="auto"/>
+        <w:insideV w:val="single" w:sz="4" w:space="0" w:color="auto"/>
+      </w:tblBorders>
+    </w:tblPr>
+  </w:style>
 </w:styles>
 </file>
 
@@ -427,6 +1283,25 @@
     <w:uiPriority w:val="99"/>
     <w:semiHidden/>
     <w:unhideWhenUsed/>
+  </w:style>
+  <w:style w:type="table" w:styleId="TableGrid">
+    <w:name w:val="Table Grid"/>
+    <w:basedOn w:val="TableNormal"/>
+    <w:uiPriority w:val="59"/>
+    <w:rsid w:val="005B5263"/>
+    <w:pPr>
+      <w:spacing w:after="0" w:line="240" w:lineRule="auto"/>
+    </w:pPr>
+    <w:tblPr>
+      <w:tblBorders>
+        <w:top w:val="single" w:sz="4" w:space="0" w:color="auto"/>
+        <w:left w:val="single" w:sz="4" w:space="0" w:color="auto"/>
+        <w:bottom w:val="single" w:sz="4" w:space="0" w:color="auto"/>
+        <w:right w:val="single" w:sz="4" w:space="0" w:color="auto"/>
+        <w:insideH w:val="single" w:sz="4" w:space="0" w:color="auto"/>
+        <w:insideV w:val="single" w:sz="4" w:space="0" w:color="auto"/>
+      </w:tblBorders>
+    </w:tblPr>
   </w:style>
 </w:styles>
 </file>

</xml_diff>

<commit_message>
Saftey Save, table code for doing gauntlet UI.
</commit_message>
<xml_diff>
--- a/CODE_SNIPPET/HELPDOC/ENGLISH/Spelling.docx
+++ b/CODE_SNIPPET/HELPDOC/ENGLISH/Spelling.docx
@@ -88,6 +88,40 @@
               <w:rPr>
                 <w:rFonts w:ascii="Consolas" w:hAnsi="Consolas" w:cs="Consolas"/>
               </w:rPr>
+              <w:t>garantee  -----&gt; gaurantee</w:t>
+            </w:r>
+          </w:p>
+          <w:p>
+            <w:pPr>
+              <w:rPr>
+                <w:rFonts w:ascii="Consolas" w:hAnsi="Consolas" w:cs="Consolas"/>
+              </w:rPr>
+            </w:pPr>
+            <w:r>
+              <w:rPr>
+                <w:rFonts w:ascii="Consolas" w:hAnsi="Consolas" w:cs="Consolas"/>
+              </w:rPr>
+              <w:t>garuntee</w:t>
+            </w:r>
+            <w:r>
+              <w:rPr>
+                <w:rFonts w:ascii="Consolas" w:hAnsi="Consolas" w:cs="Consolas"/>
+              </w:rPr>
+              <w:t xml:space="preserve">  -----&gt; gaurantee</w:t>
+            </w:r>
+            <w:bookmarkStart w:id="0" w:name="_GoBack"/>
+            <w:bookmarkEnd w:id="0"/>
+          </w:p>
+          <w:p>
+            <w:pPr>
+              <w:rPr>
+                <w:rFonts w:ascii="Consolas" w:hAnsi="Consolas" w:cs="Consolas"/>
+              </w:rPr>
+            </w:pPr>
+            <w:r>
+              <w:rPr>
+                <w:rFonts w:ascii="Consolas" w:hAnsi="Consolas" w:cs="Consolas"/>
+              </w:rPr>
               <w:t>opprotunity-</w:t>
             </w:r>
             <w:r>
@@ -510,6 +544,12 @@
               </w:rPr>
               <w:t>occurance --&gt;</w:t>
             </w:r>
+            <w:r>
+              <w:rPr>
+                <w:rFonts w:ascii="Consolas" w:hAnsi="Consolas" w:cs="Consolas"/>
+              </w:rPr>
+              <w:t xml:space="preserve"> occurrence  (oc - cur - rence)</w:t>
+            </w:r>
           </w:p>
           <w:p>
             <w:pPr>
@@ -771,19 +811,18 @@
               </w:rPr>
               <w:t xml:space="preserve"> mis-cel-lane-ous</w:t>
             </w:r>
-            <w:bookmarkStart w:id="0" w:name="_GoBack"/>
-            <w:bookmarkEnd w:id="0"/>
-          </w:p>
-          <w:p>
-            <w:pPr>
-              <w:rPr>
-                <w:rFonts w:ascii="Consolas" w:hAnsi="Consolas" w:cs="Consolas"/>
-              </w:rPr>
-            </w:pPr>
-            <w:r>
-              <w:rPr>
-                <w:rFonts w:ascii="Consolas" w:hAnsi="Consolas" w:cs="Consolas"/>
-              </w:rPr>
+          </w:p>
+          <w:p>
+            <w:pPr>
+              <w:rPr>
+                <w:rFonts w:ascii="Consolas" w:hAnsi="Consolas" w:cs="Consolas"/>
+              </w:rPr>
+            </w:pPr>
+            <w:r>
+              <w:rPr>
+                <w:rFonts w:ascii="Consolas" w:hAnsi="Consolas" w:cs="Consolas"/>
+              </w:rPr>
+              <w:lastRenderedPageBreak/>
               <w:t xml:space="preserve">saftey --&gt; </w:t>
             </w:r>
             <w:r>
@@ -830,14 +869,7 @@
               <w:rPr>
                 <w:rFonts w:ascii="Consolas" w:hAnsi="Consolas" w:cs="Consolas"/>
               </w:rPr>
-              <w:t xml:space="preserve"> to make up stories in order </w:t>
-            </w:r>
-            <w:r>
-              <w:rPr>
-                <w:rFonts w:ascii="Consolas" w:hAnsi="Consolas" w:cs="Consolas"/>
-              </w:rPr>
-              <w:lastRenderedPageBreak/>
-              <w:t>to</w:t>
+              <w:t xml:space="preserve"> to make up stories in order to</w:t>
             </w:r>
             <w:r>
               <w:rPr>

</xml_diff>